<commit_message>
encrypt passwords in config-service
</commit_message>
<xml_diff>
--- a/План по переходу от монолита к микросервисам.docx
+++ b/План по переходу от монолита к микросервисам.docx
@@ -538,11 +538,13 @@
           <w:numId w:val="1"/>
         </w:numPr>
         <w:rPr>
-          <w:lang w:val="ru-RU"/>
-        </w:rPr>
-      </w:pPr>
-      <w:r>
-        <w:rPr>
+          <w:highlight w:val="yellow"/>
+          <w:lang w:val="ru-RU"/>
+        </w:rPr>
+      </w:pPr>
+      <w:r>
+        <w:rPr>
+          <w:highlight w:val="yellow"/>
           <w:lang w:val="en-US"/>
         </w:rPr>
         <w:t>Security</w:t>

</xml_diff>